<commit_message>
feature: remove vectordb folder
</commit_message>
<xml_diff>
--- a/readme.docx
+++ b/readme.docx
@@ -7,7 +7,7 @@
         <w:pStyle w:val="Heading1"/>
         <w:rPr/>
       </w:pPr>
-      <w:bookmarkStart w:colFirst="0" w:colLast="0" w:name="_fltdpdrfj9j9" w:id="0"/>
+      <w:bookmarkStart w:colFirst="0" w:colLast="0" w:name="_r2wq5dlgt0g0" w:id="0"/>
       <w:bookmarkEnd w:id="0"/>
       <w:r>
         <w:rPr>
@@ -32,7 +32,7 @@
         <w:pStyle w:val="Heading2"/>
         <w:rPr/>
       </w:pPr>
-      <w:bookmarkStart w:colFirst="0" w:colLast="0" w:name="_s7o0dts9rbn0" w:id="1"/>
+      <w:bookmarkStart w:colFirst="0" w:colLast="0" w:name="_8mufaha4cbzj" w:id="1"/>
       <w:bookmarkEnd w:id="1"/>
       <w:r>
         <w:rPr>
@@ -45,7 +45,7 @@
       <w:pPr>
         <w:numPr>
           <w:ilvl w:val="0"/>
-          <w:numId w:val="2"/>
+          <w:numId w:val="5"/>
         </w:numPr>
         <w:ind w:left="720" w:hanging="360"/>
         <w:rPr>
@@ -73,7 +73,7 @@
       <w:pPr>
         <w:numPr>
           <w:ilvl w:val="0"/>
-          <w:numId w:val="2"/>
+          <w:numId w:val="5"/>
         </w:numPr>
         <w:ind w:left="720" w:hanging="360"/>
         <w:rPr>
@@ -101,7 +101,7 @@
       <w:pPr>
         <w:numPr>
           <w:ilvl w:val="0"/>
-          <w:numId w:val="2"/>
+          <w:numId w:val="5"/>
         </w:numPr>
         <w:ind w:left="720" w:hanging="360"/>
         <w:rPr>
@@ -130,7 +130,7 @@
         <w:pStyle w:val="Heading2"/>
         <w:rPr/>
       </w:pPr>
-      <w:bookmarkStart w:colFirst="0" w:colLast="0" w:name="_ox9ibljon0j9" w:id="2"/>
+      <w:bookmarkStart w:colFirst="0" w:colLast="0" w:name="_fhrhq5pb8l6a" w:id="2"/>
       <w:bookmarkEnd w:id="2"/>
       <w:r>
         <w:rPr>
@@ -143,7 +143,7 @@
       <w:pPr>
         <w:numPr>
           <w:ilvl w:val="0"/>
-          <w:numId w:val="2"/>
+          <w:numId w:val="5"/>
         </w:numPr>
         <w:ind w:left="720" w:hanging="360"/>
         <w:rPr>
@@ -171,7 +171,7 @@
       <w:pPr>
         <w:numPr>
           <w:ilvl w:val="0"/>
-          <w:numId w:val="2"/>
+          <w:numId w:val="5"/>
         </w:numPr>
         <w:ind w:left="720" w:hanging="360"/>
         <w:rPr>
@@ -199,7 +199,7 @@
       <w:pPr>
         <w:numPr>
           <w:ilvl w:val="0"/>
-          <w:numId w:val="2"/>
+          <w:numId w:val="5"/>
         </w:numPr>
         <w:ind w:left="720" w:hanging="360"/>
         <w:rPr>
@@ -227,7 +227,7 @@
       <w:pPr>
         <w:numPr>
           <w:ilvl w:val="0"/>
-          <w:numId w:val="2"/>
+          <w:numId w:val="5"/>
         </w:numPr>
         <w:ind w:left="720" w:hanging="360"/>
         <w:rPr>
@@ -255,7 +255,7 @@
       <w:pPr>
         <w:numPr>
           <w:ilvl w:val="0"/>
-          <w:numId w:val="2"/>
+          <w:numId w:val="5"/>
         </w:numPr>
         <w:ind w:left="720" w:hanging="360"/>
         <w:rPr>
@@ -283,7 +283,7 @@
       <w:pPr>
         <w:numPr>
           <w:ilvl w:val="0"/>
-          <w:numId w:val="2"/>
+          <w:numId w:val="5"/>
         </w:numPr>
         <w:ind w:left="720" w:hanging="360"/>
         <w:rPr>
@@ -312,7 +312,7 @@
         <w:pStyle w:val="Heading2"/>
         <w:rPr/>
       </w:pPr>
-      <w:bookmarkStart w:colFirst="0" w:colLast="0" w:name="_knwug58s5ft0" w:id="3"/>
+      <w:bookmarkStart w:colFirst="0" w:colLast="0" w:name="_sawu57lqeg13" w:id="3"/>
       <w:bookmarkEnd w:id="3"/>
       <w:r>
         <w:rPr>
@@ -329,7 +329,7 @@
         <w:rPr>
           <w:rtl w:val="0"/>
         </w:rPr>
-        <w:t xml:space="preserve">nguyenvietong_chatbot/</w:t>
+        <w:t xml:space="preserve">military_psychology_chatbot/</w:t>
       </w:r>
     </w:p>
     <w:p>
@@ -1129,7 +1129,7 @@
         <w:pStyle w:val="Heading2"/>
         <w:rPr/>
       </w:pPr>
-      <w:bookmarkStart w:colFirst="0" w:colLast="0" w:name="_53pypsf0oob7" w:id="4"/>
+      <w:bookmarkStart w:colFirst="0" w:colLast="0" w:name="_5vhkokqnkk6v" w:id="4"/>
       <w:bookmarkEnd w:id="4"/>
       <w:r>
         <w:rPr>
@@ -1143,7 +1143,7 @@
         <w:pStyle w:val="Heading3"/>
         <w:rPr/>
       </w:pPr>
-      <w:bookmarkStart w:colFirst="0" w:colLast="0" w:name="_rvmy33ov5h0z" w:id="5"/>
+      <w:bookmarkStart w:colFirst="0" w:colLast="0" w:name="_c34cabtmbir" w:id="5"/>
       <w:bookmarkEnd w:id="5"/>
       <w:r>
         <w:rPr>
@@ -1192,7 +1192,7 @@
       <w:pPr>
         <w:numPr>
           <w:ilvl w:val="0"/>
-          <w:numId w:val="2"/>
+          <w:numId w:val="5"/>
         </w:numPr>
         <w:ind w:left="720" w:hanging="360"/>
         <w:rPr>
@@ -1235,7 +1235,7 @@
       <w:pPr>
         <w:numPr>
           <w:ilvl w:val="0"/>
-          <w:numId w:val="2"/>
+          <w:numId w:val="5"/>
         </w:numPr>
         <w:ind w:left="720" w:hanging="360"/>
         <w:rPr>
@@ -1264,7 +1264,7 @@
         <w:pStyle w:val="Heading3"/>
         <w:rPr/>
       </w:pPr>
-      <w:bookmarkStart w:colFirst="0" w:colLast="0" w:name="_8wyz78x9ovp5" w:id="6"/>
+      <w:bookmarkStart w:colFirst="0" w:colLast="0" w:name="_mmqnpbp1e89f" w:id="6"/>
       <w:bookmarkEnd w:id="6"/>
       <w:r>
         <w:rPr>
@@ -1325,7 +1325,7 @@
         <w:pStyle w:val="Heading3"/>
         <w:rPr/>
       </w:pPr>
-      <w:bookmarkStart w:colFirst="0" w:colLast="0" w:name="_ep8o5lncude3" w:id="7"/>
+      <w:bookmarkStart w:colFirst="0" w:colLast="0" w:name="_l1rx8uwlfybu" w:id="7"/>
       <w:bookmarkEnd w:id="7"/>
       <w:r>
         <w:rPr>
@@ -1542,7 +1542,7 @@
         <w:pStyle w:val="Heading3"/>
         <w:rPr/>
       </w:pPr>
-      <w:bookmarkStart w:colFirst="0" w:colLast="0" w:name="_jowvyb7ffofp" w:id="8"/>
+      <w:bookmarkStart w:colFirst="0" w:colLast="0" w:name="_jptegt10hb1g" w:id="8"/>
       <w:bookmarkEnd w:id="8"/>
       <w:r>
         <w:rPr>
@@ -1567,7 +1567,7 @@
         <w:pStyle w:val="Heading3"/>
         <w:rPr/>
       </w:pPr>
-      <w:bookmarkStart w:colFirst="0" w:colLast="0" w:name="_4arfhlivx96w" w:id="9"/>
+      <w:bookmarkStart w:colFirst="0" w:colLast="0" w:name="_5wgo4tylh4et" w:id="9"/>
       <w:bookmarkEnd w:id="9"/>
       <w:r>
         <w:rPr>
@@ -1580,7 +1580,7 @@
       <w:pPr>
         <w:numPr>
           <w:ilvl w:val="0"/>
-          <w:numId w:val="3"/>
+          <w:numId w:val="1"/>
         </w:numPr>
         <w:ind w:left="720" w:hanging="360"/>
         <w:rPr>
@@ -1623,7 +1623,7 @@
       <w:pPr>
         <w:numPr>
           <w:ilvl w:val="0"/>
-          <w:numId w:val="3"/>
+          <w:numId w:val="1"/>
         </w:numPr>
         <w:ind w:left="720" w:hanging="360"/>
         <w:rPr>
@@ -1645,6 +1645,323 @@
           <w:rtl w:val="0"/>
         </w:rPr>
         <w:t xml:space="preserve">Tạo API key mới từ mục "API Keys"</w:t>
+      </w:r>
+    </w:p>
+    <w:p>
+      <w:pPr>
+        <w:numPr>
+          <w:ilvl w:val="0"/>
+          <w:numId w:val="1"/>
+        </w:numPr>
+        <w:ind w:left="720" w:hanging="360"/>
+        <w:rPr>
+          <w:rFonts w:ascii="Arial" w:cs="Arial" w:eastAsia="Arial" w:hAnsi="Arial"/>
+          <w:b w:val="0"/>
+          <w:i w:val="0"/>
+          <w:smallCaps w:val="0"/>
+          <w:strike w:val="0"/>
+          <w:color w:val="000000"/>
+          <w:sz w:val="22"/>
+          <w:szCs w:val="22"/>
+          <w:u w:val="none"/>
+          <w:shd w:fill="auto" w:val="clear"/>
+          <w:vertAlign w:val="baseline"/>
+        </w:rPr>
+      </w:pPr>
+      <w:r>
+        <w:rPr>
+          <w:rtl w:val="0"/>
+        </w:rPr>
+        <w:t xml:space="preserve">Sao chép API key để sử dụng trong bước tiếp theo</w:t>
+      </w:r>
+    </w:p>
+    <w:p>
+      <w:pPr>
+        <w:pStyle w:val="Heading3"/>
+        <w:rPr/>
+      </w:pPr>
+      <w:bookmarkStart w:colFirst="0" w:colLast="0" w:name="_dmv4dutokyqa" w:id="10"/>
+      <w:bookmarkEnd w:id="10"/>
+      <w:r>
+        <w:rPr>
+          <w:rtl w:val="0"/>
+        </w:rPr>
+        <w:t xml:space="preserve">6. Tạo file </w:t>
+      </w:r>
+      <w:r>
+        <w:rPr>
+          <w:rFonts w:ascii="Roboto Mono" w:cs="Roboto Mono" w:eastAsia="Roboto Mono" w:hAnsi="Roboto Mono"/>
+          <w:color w:val="188038"/>
+          <w:rtl w:val="0"/>
+        </w:rPr>
+        <w:t xml:space="preserve">.env</w:t>
+      </w:r>
+      <w:r>
+        <w:rPr>
+          <w:rtl w:val="0"/>
+        </w:rPr>
+        <w:t xml:space="preserve">:</w:t>
+      </w:r>
+    </w:p>
+    <w:p>
+      <w:pPr>
+        <w:rPr/>
+      </w:pPr>
+      <w:r>
+        <w:rPr>
+          <w:rtl w:val="0"/>
+        </w:rPr>
+        <w:t xml:space="preserve">Tạo file </w:t>
+      </w:r>
+      <w:r>
+        <w:rPr>
+          <w:rFonts w:ascii="Roboto Mono" w:cs="Roboto Mono" w:eastAsia="Roboto Mono" w:hAnsi="Roboto Mono"/>
+          <w:color w:val="188038"/>
+          <w:rtl w:val="0"/>
+        </w:rPr>
+        <w:t xml:space="preserve">.env</w:t>
+      </w:r>
+      <w:r>
+        <w:rPr>
+          <w:rtl w:val="0"/>
+        </w:rPr>
+        <w:t xml:space="preserve"> trong thư mục gốc của dự án với nội dung:</w:t>
+      </w:r>
+    </w:p>
+    <w:p>
+      <w:pPr>
+        <w:keepNext w:val="0"/>
+        <w:keepLines w:val="0"/>
+        <w:pageBreakBefore w:val="0"/>
+        <w:widowControl w:val="1"/>
+        <w:pBdr>
+          <w:top w:space="0" w:sz="0" w:val="nil"/>
+          <w:left w:space="0" w:sz="0" w:val="nil"/>
+          <w:bottom w:space="0" w:sz="0" w:val="nil"/>
+          <w:right w:space="0" w:sz="0" w:val="nil"/>
+          <w:between w:space="0" w:sz="0" w:val="nil"/>
+        </w:pBdr>
+        <w:shd w:fill="auto" w:val="clear"/>
+        <w:spacing w:after="0" w:before="0" w:line="276" w:lineRule="auto"/>
+        <w:ind w:left="0" w:right="0" w:firstLine="0"/>
+        <w:jc w:val="left"/>
+        <w:rPr/>
+      </w:pPr>
+      <w:r>
+        <w:rPr>
+          <w:rtl w:val="0"/>
+        </w:rPr>
+      </w:r>
+    </w:p>
+    <w:p>
+      <w:pPr>
+        <w:rPr/>
+      </w:pPr>
+      <w:r>
+        <w:rPr>
+          <w:rtl w:val="0"/>
+        </w:rPr>
+        <w:t xml:space="preserve">GROQ_API_KEY=your_groq_api_key_here</w:t>
+      </w:r>
+    </w:p>
+    <w:p>
+      <w:pPr>
+        <w:keepNext w:val="0"/>
+        <w:keepLines w:val="0"/>
+        <w:pageBreakBefore w:val="0"/>
+        <w:widowControl w:val="1"/>
+        <w:pBdr>
+          <w:top w:space="0" w:sz="0" w:val="nil"/>
+          <w:left w:space="0" w:sz="0" w:val="nil"/>
+          <w:bottom w:space="0" w:sz="0" w:val="nil"/>
+          <w:right w:space="0" w:sz="0" w:val="nil"/>
+          <w:between w:space="0" w:sz="0" w:val="nil"/>
+        </w:pBdr>
+        <w:shd w:fill="auto" w:val="clear"/>
+        <w:spacing w:after="0" w:before="0" w:line="276" w:lineRule="auto"/>
+        <w:ind w:left="0" w:right="0" w:firstLine="0"/>
+        <w:jc w:val="left"/>
+        <w:rPr/>
+      </w:pPr>
+      <w:r>
+        <w:rPr>
+          <w:rtl w:val="0"/>
+        </w:rPr>
+      </w:r>
+    </w:p>
+    <w:p>
+      <w:pPr>
+        <w:rPr/>
+      </w:pPr>
+      <w:r>
+        <w:rPr>
+          <w:rtl w:val="0"/>
+        </w:rPr>
+        <w:t xml:space="preserve">Thay </w:t>
+      </w:r>
+      <w:r>
+        <w:rPr>
+          <w:rFonts w:ascii="Roboto Mono" w:cs="Roboto Mono" w:eastAsia="Roboto Mono" w:hAnsi="Roboto Mono"/>
+          <w:color w:val="188038"/>
+          <w:rtl w:val="0"/>
+        </w:rPr>
+        <w:t xml:space="preserve">your_groq_api_key_here</w:t>
+      </w:r>
+      <w:r>
+        <w:rPr>
+          <w:rtl w:val="0"/>
+        </w:rPr>
+        <w:t xml:space="preserve"> bằng API key đã lấy từ Groq.</w:t>
+      </w:r>
+    </w:p>
+    <w:p>
+      <w:pPr>
+        <w:pStyle w:val="Heading2"/>
+        <w:rPr/>
+      </w:pPr>
+      <w:bookmarkStart w:colFirst="0" w:colLast="0" w:name="_5colcvhzeez2" w:id="11"/>
+      <w:bookmarkEnd w:id="11"/>
+      <w:r>
+        <w:rPr>
+          <w:rtl w:val="0"/>
+        </w:rPr>
+        <w:t xml:space="preserve">Sử dụng</w:t>
+      </w:r>
+    </w:p>
+    <w:p>
+      <w:pPr>
+        <w:pStyle w:val="Heading3"/>
+        <w:rPr/>
+      </w:pPr>
+      <w:bookmarkStart w:colFirst="0" w:colLast="0" w:name="_9lq6p8be82wa" w:id="12"/>
+      <w:bookmarkEnd w:id="12"/>
+      <w:r>
+        <w:rPr>
+          <w:rtl w:val="0"/>
+        </w:rPr>
+        <w:t xml:space="preserve">1. Khởi tạo vector database</w:t>
+      </w:r>
+    </w:p>
+    <w:p>
+      <w:pPr>
+        <w:rPr/>
+      </w:pPr>
+      <w:r>
+        <w:rPr>
+          <w:rtl w:val="0"/>
+        </w:rPr>
+        <w:t xml:space="preserve">Trước khi sử dụng chatbot, cần khởi tạo vector database từ dữ liệu trong thư mục </w:t>
+      </w:r>
+      <w:r>
+        <w:rPr>
+          <w:rFonts w:ascii="Roboto Mono" w:cs="Roboto Mono" w:eastAsia="Roboto Mono" w:hAnsi="Roboto Mono"/>
+          <w:color w:val="188038"/>
+          <w:rtl w:val="0"/>
+        </w:rPr>
+        <w:t xml:space="preserve">data/</w:t>
+      </w:r>
+      <w:r>
+        <w:rPr>
+          <w:rtl w:val="0"/>
+        </w:rPr>
+        <w:t xml:space="preserve">:</w:t>
+      </w:r>
+    </w:p>
+    <w:p>
+      <w:pPr>
+        <w:keepNext w:val="0"/>
+        <w:keepLines w:val="0"/>
+        <w:pageBreakBefore w:val="0"/>
+        <w:widowControl w:val="1"/>
+        <w:pBdr>
+          <w:top w:space="0" w:sz="0" w:val="nil"/>
+          <w:left w:space="0" w:sz="0" w:val="nil"/>
+          <w:bottom w:space="0" w:sz="0" w:val="nil"/>
+          <w:right w:space="0" w:sz="0" w:val="nil"/>
+          <w:between w:space="0" w:sz="0" w:val="nil"/>
+        </w:pBdr>
+        <w:shd w:fill="auto" w:val="clear"/>
+        <w:spacing w:after="0" w:before="0" w:line="276" w:lineRule="auto"/>
+        <w:ind w:left="0" w:right="0" w:firstLine="0"/>
+        <w:jc w:val="left"/>
+        <w:rPr/>
+      </w:pPr>
+      <w:r>
+        <w:rPr>
+          <w:rtl w:val="0"/>
+        </w:rPr>
+      </w:r>
+    </w:p>
+    <w:p>
+      <w:pPr>
+        <w:rPr/>
+      </w:pPr>
+      <w:r>
+        <w:rPr>
+          <w:rtl w:val="0"/>
+        </w:rPr>
+        <w:t xml:space="preserve">python main.py --setup-db</w:t>
+      </w:r>
+    </w:p>
+    <w:p>
+      <w:pPr>
+        <w:keepNext w:val="0"/>
+        <w:keepLines w:val="0"/>
+        <w:pageBreakBefore w:val="0"/>
+        <w:widowControl w:val="1"/>
+        <w:pBdr>
+          <w:top w:space="0" w:sz="0" w:val="nil"/>
+          <w:left w:space="0" w:sz="0" w:val="nil"/>
+          <w:bottom w:space="0" w:sz="0" w:val="nil"/>
+          <w:right w:space="0" w:sz="0" w:val="nil"/>
+          <w:between w:space="0" w:sz="0" w:val="nil"/>
+        </w:pBdr>
+        <w:shd w:fill="auto" w:val="clear"/>
+        <w:spacing w:after="0" w:before="0" w:line="276" w:lineRule="auto"/>
+        <w:ind w:left="0" w:right="0" w:firstLine="0"/>
+        <w:jc w:val="left"/>
+        <w:rPr/>
+      </w:pPr>
+      <w:r>
+        <w:rPr>
+          <w:rtl w:val="0"/>
+        </w:rPr>
+      </w:r>
+    </w:p>
+    <w:p>
+      <w:pPr>
+        <w:rPr/>
+      </w:pPr>
+      <w:r>
+        <w:rPr>
+          <w:rtl w:val="0"/>
+        </w:rPr>
+        <w:t xml:space="preserve">Quá trình này sẽ:</w:t>
+      </w:r>
+    </w:p>
+    <w:p>
+      <w:pPr>
+        <w:keepNext w:val="0"/>
+        <w:keepLines w:val="0"/>
+        <w:pageBreakBefore w:val="0"/>
+        <w:widowControl w:val="1"/>
+        <w:pBdr>
+          <w:top w:space="0" w:sz="0" w:val="nil"/>
+          <w:left w:space="0" w:sz="0" w:val="nil"/>
+          <w:bottom w:space="0" w:sz="0" w:val="nil"/>
+          <w:right w:space="0" w:sz="0" w:val="nil"/>
+          <w:between w:space="0" w:sz="0" w:val="nil"/>
+        </w:pBdr>
+        <w:shd w:fill="auto" w:val="clear"/>
+        <w:spacing w:after="0" w:before="0" w:line="276" w:lineRule="auto"/>
+        <w:ind w:left="0" w:right="0" w:firstLine="0"/>
+        <w:jc w:val="left"/>
+        <w:rPr/>
+      </w:pPr>
+      <w:r>
+        <w:rPr>
+          <w:rtl w:val="0"/>
+        </w:rPr>
       </w:r>
     </w:p>
     <w:p>
@@ -1672,21 +1989,91 @@
         <w:rPr>
           <w:rtl w:val="0"/>
         </w:rPr>
-        <w:t xml:space="preserve">Sao chép API key để sử dụng trong bước tiếp theo</w:t>
-      </w:r>
-    </w:p>
-    <w:p>
-      <w:pPr>
-        <w:pStyle w:val="Heading3"/>
-        <w:rPr/>
-      </w:pPr>
-      <w:bookmarkStart w:colFirst="0" w:colLast="0" w:name="_94je8fec3t4l" w:id="10"/>
-      <w:bookmarkEnd w:id="10"/>
-      <w:r>
-        <w:rPr>
-          <w:rtl w:val="0"/>
-        </w:rPr>
-        <w:t xml:space="preserve">6. Tạo file </w:t>
+        <w:t xml:space="preserve">Tải mô hình embedding Alibaba-NLP/gte-multilingual-base</w:t>
+      </w:r>
+    </w:p>
+    <w:p>
+      <w:pPr>
+        <w:numPr>
+          <w:ilvl w:val="0"/>
+          <w:numId w:val="3"/>
+        </w:numPr>
+        <w:ind w:left="720" w:hanging="360"/>
+        <w:rPr>
+          <w:rFonts w:ascii="Arial" w:cs="Arial" w:eastAsia="Arial" w:hAnsi="Arial"/>
+          <w:b w:val="0"/>
+          <w:i w:val="0"/>
+          <w:smallCaps w:val="0"/>
+          <w:strike w:val="0"/>
+          <w:color w:val="000000"/>
+          <w:sz w:val="22"/>
+          <w:szCs w:val="22"/>
+          <w:u w:val="none"/>
+          <w:shd w:fill="auto" w:val="clear"/>
+          <w:vertAlign w:val="baseline"/>
+        </w:rPr>
+      </w:pPr>
+      <w:r>
+        <w:rPr>
+          <w:rtl w:val="0"/>
+        </w:rPr>
+        <w:t xml:space="preserve">Xử lý dữ liệu từ file CSV</w:t>
+      </w:r>
+    </w:p>
+    <w:p>
+      <w:pPr>
+        <w:numPr>
+          <w:ilvl w:val="0"/>
+          <w:numId w:val="3"/>
+        </w:numPr>
+        <w:ind w:left="720" w:hanging="360"/>
+        <w:rPr>
+          <w:rFonts w:ascii="Arial" w:cs="Arial" w:eastAsia="Arial" w:hAnsi="Arial"/>
+          <w:b w:val="0"/>
+          <w:i w:val="0"/>
+          <w:smallCaps w:val="0"/>
+          <w:strike w:val="0"/>
+          <w:color w:val="000000"/>
+          <w:sz w:val="22"/>
+          <w:szCs w:val="22"/>
+          <w:u w:val="none"/>
+          <w:shd w:fill="auto" w:val="clear"/>
+          <w:vertAlign w:val="baseline"/>
+        </w:rPr>
+      </w:pPr>
+      <w:r>
+        <w:rPr>
+          <w:rtl w:val="0"/>
+        </w:rPr>
+        <w:t xml:space="preserve">Tạo vector embeddings cho dữ liệu</w:t>
+      </w:r>
+    </w:p>
+    <w:p>
+      <w:pPr>
+        <w:numPr>
+          <w:ilvl w:val="0"/>
+          <w:numId w:val="3"/>
+        </w:numPr>
+        <w:ind w:left="720" w:hanging="360"/>
+        <w:rPr>
+          <w:rFonts w:ascii="Arial" w:cs="Arial" w:eastAsia="Arial" w:hAnsi="Arial"/>
+          <w:b w:val="0"/>
+          <w:i w:val="0"/>
+          <w:smallCaps w:val="0"/>
+          <w:strike w:val="0"/>
+          <w:color w:val="000000"/>
+          <w:sz w:val="22"/>
+          <w:szCs w:val="22"/>
+          <w:u w:val="none"/>
+          <w:shd w:fill="auto" w:val="clear"/>
+          <w:vertAlign w:val="baseline"/>
+        </w:rPr>
+      </w:pPr>
+      <w:r>
+        <w:rPr>
+          <w:rtl w:val="0"/>
+        </w:rPr>
+        <w:t xml:space="preserve">Lưu vector database vào thư mục </w:t>
       </w:r>
       <w:r>
         <w:rPr>
@@ -1694,24 +2081,73 @@
           <w:color w:val="188038"/>
           <w:rtl w:val="0"/>
         </w:rPr>
-        <w:t xml:space="preserve">.env</w:t>
-      </w:r>
-      <w:r>
-        <w:rPr>
-          <w:rtl w:val="0"/>
-        </w:rPr>
-        <w:t xml:space="preserve">:</w:t>
-      </w:r>
-    </w:p>
-    <w:p>
-      <w:pPr>
-        <w:rPr/>
-      </w:pPr>
-      <w:r>
-        <w:rPr>
-          <w:rtl w:val="0"/>
-        </w:rPr>
-        <w:t xml:space="preserve">Tạo file </w:t>
+        <w:t xml:space="preserve">vector_db/</w:t>
+      </w:r>
+      <w:r>
+        <w:rPr>
+          <w:rtl w:val="0"/>
+        </w:rPr>
+      </w:r>
+    </w:p>
+    <w:p>
+      <w:pPr>
+        <w:pStyle w:val="Heading3"/>
+        <w:rPr/>
+      </w:pPr>
+      <w:bookmarkStart w:colFirst="0" w:colLast="0" w:name="_vtmn5rgaywrq" w:id="13"/>
+      <w:bookmarkEnd w:id="13"/>
+      <w:r>
+        <w:rPr>
+          <w:rtl w:val="0"/>
+        </w:rPr>
+        <w:t xml:space="preserve">2. Khởi động ứng dụng</w:t>
+      </w:r>
+    </w:p>
+    <w:p>
+      <w:pPr>
+        <w:rPr/>
+      </w:pPr>
+      <w:r>
+        <w:rPr>
+          <w:rtl w:val="0"/>
+        </w:rPr>
+        <w:t xml:space="preserve">python main.py --run-app</w:t>
+      </w:r>
+    </w:p>
+    <w:p>
+      <w:pPr>
+        <w:keepNext w:val="0"/>
+        <w:keepLines w:val="0"/>
+        <w:pageBreakBefore w:val="0"/>
+        <w:widowControl w:val="1"/>
+        <w:pBdr>
+          <w:top w:space="0" w:sz="0" w:val="nil"/>
+          <w:left w:space="0" w:sz="0" w:val="nil"/>
+          <w:bottom w:space="0" w:sz="0" w:val="nil"/>
+          <w:right w:space="0" w:sz="0" w:val="nil"/>
+          <w:between w:space="0" w:sz="0" w:val="nil"/>
+        </w:pBdr>
+        <w:shd w:fill="auto" w:val="clear"/>
+        <w:spacing w:after="0" w:before="0" w:line="276" w:lineRule="auto"/>
+        <w:ind w:left="0" w:right="0" w:firstLine="0"/>
+        <w:jc w:val="left"/>
+        <w:rPr/>
+      </w:pPr>
+      <w:r>
+        <w:rPr>
+          <w:rtl w:val="0"/>
+        </w:rPr>
+      </w:r>
+    </w:p>
+    <w:p>
+      <w:pPr>
+        <w:rPr/>
+      </w:pPr>
+      <w:r>
+        <w:rPr>
+          <w:rtl w:val="0"/>
+        </w:rPr>
+        <w:t xml:space="preserve">Sau khi chạy lệnh trên, ứng dụng Streamlit sẽ được khởi động và có thể truy cập qua trình duyệt web tại địa chỉ </w:t>
       </w:r>
       <w:r>
         <w:rPr>
@@ -1719,13 +2155,38 @@
           <w:color w:val="188038"/>
           <w:rtl w:val="0"/>
         </w:rPr>
-        <w:t xml:space="preserve">.env</w:t>
-      </w:r>
-      <w:r>
-        <w:rPr>
-          <w:rtl w:val="0"/>
-        </w:rPr>
-        <w:t xml:space="preserve"> trong thư mục gốc của dự án với nội dung:</w:t>
+        <w:t xml:space="preserve">http://localhost:8501</w:t>
+      </w:r>
+      <w:r>
+        <w:rPr>
+          <w:rtl w:val="0"/>
+        </w:rPr>
+        <w:t xml:space="preserve">.</w:t>
+      </w:r>
+    </w:p>
+    <w:p>
+      <w:pPr>
+        <w:pStyle w:val="Heading2"/>
+        <w:rPr/>
+      </w:pPr>
+      <w:bookmarkStart w:colFirst="0" w:colLast="0" w:name="_qtlz333k4wj6" w:id="14"/>
+      <w:bookmarkEnd w:id="14"/>
+      <w:r>
+        <w:rPr>
+          <w:rtl w:val="0"/>
+        </w:rPr>
+        <w:t xml:space="preserve">Luồng hoạt động</w:t>
+      </w:r>
+    </w:p>
+    <w:p>
+      <w:pPr>
+        <w:rPr/>
+      </w:pPr>
+      <w:r>
+        <w:rPr>
+          <w:rtl w:val="0"/>
+        </w:rPr>
+        <w:t xml:space="preserve">Chatbot hoạt động theo mô hình RAG (Retrieval Augmented Generation) với các bước chính:</w:t>
       </w:r>
     </w:p>
     <w:p>
@@ -1755,49 +2216,401 @@
     </w:p>
     <w:p>
       <w:pPr>
-        <w:rPr/>
-      </w:pPr>
-      <w:r>
-        <w:rPr>
-          <w:rtl w:val="0"/>
-        </w:rPr>
-        <w:t xml:space="preserve">GROQ_API_KEY=your_groq_api_key_here</w:t>
-      </w:r>
-    </w:p>
-    <w:p>
-      <w:pPr>
-        <w:keepNext w:val="0"/>
-        <w:keepLines w:val="0"/>
-        <w:pageBreakBefore w:val="0"/>
-        <w:widowControl w:val="1"/>
-        <w:pBdr>
-          <w:top w:space="0" w:sz="0" w:val="nil"/>
-          <w:left w:space="0" w:sz="0" w:val="nil"/>
-          <w:bottom w:space="0" w:sz="0" w:val="nil"/>
-          <w:right w:space="0" w:sz="0" w:val="nil"/>
-          <w:between w:space="0" w:sz="0" w:val="nil"/>
-        </w:pBdr>
-        <w:shd w:fill="auto" w:val="clear"/>
-        <w:spacing w:after="0" w:before="0" w:line="276" w:lineRule="auto"/>
-        <w:ind w:left="0" w:right="0" w:firstLine="0"/>
-        <w:jc w:val="left"/>
-        <w:rPr/>
-      </w:pPr>
-      <w:r>
-        <w:rPr>
-          <w:rtl w:val="0"/>
-        </w:rPr>
-      </w:r>
-    </w:p>
-    <w:p>
-      <w:pPr>
-        <w:rPr/>
-      </w:pPr>
-      <w:r>
-        <w:rPr>
-          <w:rtl w:val="0"/>
-        </w:rPr>
-        <w:t xml:space="preserve">Thay </w:t>
+        <w:numPr>
+          <w:ilvl w:val="0"/>
+          <w:numId w:val="2"/>
+        </w:numPr>
+        <w:ind w:left="720" w:hanging="360"/>
+        <w:rPr>
+          <w:rFonts w:ascii="Arial" w:cs="Arial" w:eastAsia="Arial" w:hAnsi="Arial"/>
+          <w:b w:val="0"/>
+          <w:i w:val="0"/>
+          <w:smallCaps w:val="0"/>
+          <w:strike w:val="0"/>
+          <w:color w:val="000000"/>
+          <w:sz w:val="22"/>
+          <w:szCs w:val="22"/>
+          <w:u w:val="none"/>
+          <w:shd w:fill="auto" w:val="clear"/>
+          <w:vertAlign w:val="baseline"/>
+        </w:rPr>
+      </w:pPr>
+      <w:r>
+        <w:rPr>
+          <w:b w:val="1"/>
+          <w:rtl w:val="0"/>
+        </w:rPr>
+        <w:t xml:space="preserve">Tiếp nhận câu hỏi</w:t>
+      </w:r>
+      <w:r>
+        <w:rPr>
+          <w:rtl w:val="0"/>
+        </w:rPr>
+        <w:t xml:space="preserve">: Người dùng nhập câu hỏi qua giao diện Streamlit</w:t>
+      </w:r>
+    </w:p>
+    <w:p>
+      <w:pPr>
+        <w:numPr>
+          <w:ilvl w:val="0"/>
+          <w:numId w:val="2"/>
+        </w:numPr>
+        <w:ind w:left="720" w:hanging="360"/>
+        <w:rPr>
+          <w:rFonts w:ascii="Arial" w:cs="Arial" w:eastAsia="Arial" w:hAnsi="Arial"/>
+          <w:b w:val="0"/>
+          <w:i w:val="0"/>
+          <w:smallCaps w:val="0"/>
+          <w:strike w:val="0"/>
+          <w:color w:val="000000"/>
+          <w:sz w:val="22"/>
+          <w:szCs w:val="22"/>
+          <w:u w:val="none"/>
+          <w:shd w:fill="auto" w:val="clear"/>
+          <w:vertAlign w:val="baseline"/>
+        </w:rPr>
+      </w:pPr>
+      <w:r>
+        <w:rPr>
+          <w:b w:val="1"/>
+          <w:rtl w:val="0"/>
+        </w:rPr>
+        <w:t xml:space="preserve">Tìm kiếm thông tin liên quan</w:t>
+      </w:r>
+      <w:r>
+        <w:rPr>
+          <w:rtl w:val="0"/>
+        </w:rPr>
+        <w:t xml:space="preserve">:</w:t>
+      </w:r>
+    </w:p>
+    <w:p>
+      <w:pPr>
+        <w:numPr>
+          <w:ilvl w:val="1"/>
+          <w:numId w:val="2"/>
+        </w:numPr>
+        <w:ind w:left="1440" w:hanging="360"/>
+        <w:rPr>
+          <w:rFonts w:ascii="Arial" w:cs="Arial" w:eastAsia="Arial" w:hAnsi="Arial"/>
+          <w:b w:val="0"/>
+          <w:i w:val="0"/>
+          <w:smallCaps w:val="0"/>
+          <w:strike w:val="0"/>
+          <w:color w:val="000000"/>
+          <w:sz w:val="22"/>
+          <w:szCs w:val="22"/>
+          <w:u w:val="none"/>
+          <w:shd w:fill="auto" w:val="clear"/>
+          <w:vertAlign w:val="baseline"/>
+        </w:rPr>
+      </w:pPr>
+      <w:r>
+        <w:rPr>
+          <w:rtl w:val="0"/>
+        </w:rPr>
+        <w:t xml:space="preserve">Chuyển đổi câu hỏi thành vector embedding</w:t>
+      </w:r>
+    </w:p>
+    <w:p>
+      <w:pPr>
+        <w:numPr>
+          <w:ilvl w:val="1"/>
+          <w:numId w:val="2"/>
+        </w:numPr>
+        <w:ind w:left="1440" w:hanging="360"/>
+        <w:rPr>
+          <w:rFonts w:ascii="Arial" w:cs="Arial" w:eastAsia="Arial" w:hAnsi="Arial"/>
+          <w:b w:val="0"/>
+          <w:i w:val="0"/>
+          <w:smallCaps w:val="0"/>
+          <w:strike w:val="0"/>
+          <w:color w:val="000000"/>
+          <w:sz w:val="22"/>
+          <w:szCs w:val="22"/>
+          <w:u w:val="none"/>
+          <w:shd w:fill="auto" w:val="clear"/>
+          <w:vertAlign w:val="baseline"/>
+        </w:rPr>
+      </w:pPr>
+      <w:r>
+        <w:rPr>
+          <w:rtl w:val="0"/>
+        </w:rPr>
+        <w:t xml:space="preserve">Tìm kiếm các đoạn văn bản tương tự trong vector database (FAISS)</w:t>
+      </w:r>
+    </w:p>
+    <w:p>
+      <w:pPr>
+        <w:numPr>
+          <w:ilvl w:val="1"/>
+          <w:numId w:val="2"/>
+        </w:numPr>
+        <w:ind w:left="1440" w:hanging="360"/>
+        <w:rPr>
+          <w:rFonts w:ascii="Arial" w:cs="Arial" w:eastAsia="Arial" w:hAnsi="Arial"/>
+          <w:b w:val="0"/>
+          <w:i w:val="0"/>
+          <w:smallCaps w:val="0"/>
+          <w:strike w:val="0"/>
+          <w:color w:val="000000"/>
+          <w:sz w:val="22"/>
+          <w:szCs w:val="22"/>
+          <w:u w:val="none"/>
+          <w:shd w:fill="auto" w:val="clear"/>
+          <w:vertAlign w:val="baseline"/>
+        </w:rPr>
+      </w:pPr>
+      <w:r>
+        <w:rPr>
+          <w:rtl w:val="0"/>
+        </w:rPr>
+        <w:t xml:space="preserve">Trích xuất thông tin liên quan nhất</w:t>
+      </w:r>
+    </w:p>
+    <w:p>
+      <w:pPr>
+        <w:numPr>
+          <w:ilvl w:val="0"/>
+          <w:numId w:val="2"/>
+        </w:numPr>
+        <w:ind w:left="720" w:hanging="360"/>
+        <w:rPr>
+          <w:rFonts w:ascii="Arial" w:cs="Arial" w:eastAsia="Arial" w:hAnsi="Arial"/>
+          <w:b w:val="0"/>
+          <w:i w:val="0"/>
+          <w:smallCaps w:val="0"/>
+          <w:strike w:val="0"/>
+          <w:color w:val="000000"/>
+          <w:sz w:val="22"/>
+          <w:szCs w:val="22"/>
+          <w:u w:val="none"/>
+          <w:shd w:fill="auto" w:val="clear"/>
+          <w:vertAlign w:val="baseline"/>
+        </w:rPr>
+      </w:pPr>
+      <w:r>
+        <w:rPr>
+          <w:b w:val="1"/>
+          <w:rtl w:val="0"/>
+        </w:rPr>
+        <w:t xml:space="preserve">Tạo câu trả lời</w:t>
+      </w:r>
+      <w:r>
+        <w:rPr>
+          <w:rtl w:val="0"/>
+        </w:rPr>
+        <w:t xml:space="preserve">:</w:t>
+      </w:r>
+    </w:p>
+    <w:p>
+      <w:pPr>
+        <w:numPr>
+          <w:ilvl w:val="1"/>
+          <w:numId w:val="2"/>
+        </w:numPr>
+        <w:ind w:left="1440" w:hanging="360"/>
+        <w:rPr>
+          <w:rFonts w:ascii="Arial" w:cs="Arial" w:eastAsia="Arial" w:hAnsi="Arial"/>
+          <w:b w:val="0"/>
+          <w:i w:val="0"/>
+          <w:smallCaps w:val="0"/>
+          <w:strike w:val="0"/>
+          <w:color w:val="000000"/>
+          <w:sz w:val="22"/>
+          <w:szCs w:val="22"/>
+          <w:u w:val="none"/>
+          <w:shd w:fill="auto" w:val="clear"/>
+          <w:vertAlign w:val="baseline"/>
+        </w:rPr>
+      </w:pPr>
+      <w:r>
+        <w:rPr>
+          <w:rtl w:val="0"/>
+        </w:rPr>
+        <w:t xml:space="preserve">Kết hợp câu hỏi, thông tin tìm được và lịch sử hội thoại</w:t>
+      </w:r>
+    </w:p>
+    <w:p>
+      <w:pPr>
+        <w:numPr>
+          <w:ilvl w:val="1"/>
+          <w:numId w:val="2"/>
+        </w:numPr>
+        <w:ind w:left="1440" w:hanging="360"/>
+        <w:rPr>
+          <w:rFonts w:ascii="Arial" w:cs="Arial" w:eastAsia="Arial" w:hAnsi="Arial"/>
+          <w:b w:val="0"/>
+          <w:i w:val="0"/>
+          <w:smallCaps w:val="0"/>
+          <w:strike w:val="0"/>
+          <w:color w:val="000000"/>
+          <w:sz w:val="22"/>
+          <w:szCs w:val="22"/>
+          <w:u w:val="none"/>
+          <w:shd w:fill="auto" w:val="clear"/>
+          <w:vertAlign w:val="baseline"/>
+        </w:rPr>
+      </w:pPr>
+      <w:r>
+        <w:rPr>
+          <w:rtl w:val="0"/>
+        </w:rPr>
+        <w:t xml:space="preserve">Gửi đến LLM (llama-3.3-70b-versatile) qua Groq API</w:t>
+      </w:r>
+    </w:p>
+    <w:p>
+      <w:pPr>
+        <w:numPr>
+          <w:ilvl w:val="1"/>
+          <w:numId w:val="2"/>
+        </w:numPr>
+        <w:ind w:left="1440" w:hanging="360"/>
+        <w:rPr>
+          <w:rFonts w:ascii="Arial" w:cs="Arial" w:eastAsia="Arial" w:hAnsi="Arial"/>
+          <w:b w:val="0"/>
+          <w:i w:val="0"/>
+          <w:smallCaps w:val="0"/>
+          <w:strike w:val="0"/>
+          <w:color w:val="000000"/>
+          <w:sz w:val="22"/>
+          <w:szCs w:val="22"/>
+          <w:u w:val="none"/>
+          <w:shd w:fill="auto" w:val="clear"/>
+          <w:vertAlign w:val="baseline"/>
+        </w:rPr>
+      </w:pPr>
+      <w:r>
+        <w:rPr>
+          <w:rtl w:val="0"/>
+        </w:rPr>
+        <w:t xml:space="preserve">Nhận câu trả lời từ LLM</w:t>
+      </w:r>
+    </w:p>
+    <w:p>
+      <w:pPr>
+        <w:numPr>
+          <w:ilvl w:val="0"/>
+          <w:numId w:val="2"/>
+        </w:numPr>
+        <w:ind w:left="720" w:hanging="360"/>
+        <w:rPr>
+          <w:rFonts w:ascii="Arial" w:cs="Arial" w:eastAsia="Arial" w:hAnsi="Arial"/>
+          <w:b w:val="0"/>
+          <w:i w:val="0"/>
+          <w:smallCaps w:val="0"/>
+          <w:strike w:val="0"/>
+          <w:color w:val="000000"/>
+          <w:sz w:val="22"/>
+          <w:szCs w:val="22"/>
+          <w:u w:val="none"/>
+          <w:shd w:fill="auto" w:val="clear"/>
+          <w:vertAlign w:val="baseline"/>
+        </w:rPr>
+      </w:pPr>
+      <w:r>
+        <w:rPr>
+          <w:b w:val="1"/>
+          <w:rtl w:val="0"/>
+        </w:rPr>
+        <w:t xml:space="preserve">Hiển thị kết quả</w:t>
+      </w:r>
+      <w:r>
+        <w:rPr>
+          <w:rtl w:val="0"/>
+        </w:rPr>
+        <w:t xml:space="preserve">: Hiển thị câu trả lời dưới dạng stream (từng phần) lên giao diện</w:t>
+      </w:r>
+    </w:p>
+    <w:p>
+      <w:pPr>
+        <w:numPr>
+          <w:ilvl w:val="0"/>
+          <w:numId w:val="2"/>
+        </w:numPr>
+        <w:ind w:left="720" w:hanging="360"/>
+        <w:rPr>
+          <w:rFonts w:ascii="Arial" w:cs="Arial" w:eastAsia="Arial" w:hAnsi="Arial"/>
+          <w:b w:val="0"/>
+          <w:i w:val="0"/>
+          <w:smallCaps w:val="0"/>
+          <w:strike w:val="0"/>
+          <w:color w:val="000000"/>
+          <w:sz w:val="22"/>
+          <w:szCs w:val="22"/>
+          <w:u w:val="none"/>
+          <w:shd w:fill="auto" w:val="clear"/>
+          <w:vertAlign w:val="baseline"/>
+        </w:rPr>
+      </w:pPr>
+      <w:r>
+        <w:rPr>
+          <w:b w:val="1"/>
+          <w:rtl w:val="0"/>
+        </w:rPr>
+        <w:t xml:space="preserve">Lưu trữ hội thoại</w:t>
+      </w:r>
+      <w:r>
+        <w:rPr>
+          <w:rtl w:val="0"/>
+        </w:rPr>
+        <w:t xml:space="preserve">:</w:t>
+      </w:r>
+    </w:p>
+    <w:p>
+      <w:pPr>
+        <w:numPr>
+          <w:ilvl w:val="1"/>
+          <w:numId w:val="2"/>
+        </w:numPr>
+        <w:ind w:left="1440" w:hanging="360"/>
+        <w:rPr>
+          <w:rFonts w:ascii="Arial" w:cs="Arial" w:eastAsia="Arial" w:hAnsi="Arial"/>
+          <w:b w:val="0"/>
+          <w:i w:val="0"/>
+          <w:smallCaps w:val="0"/>
+          <w:strike w:val="0"/>
+          <w:color w:val="000000"/>
+          <w:sz w:val="22"/>
+          <w:szCs w:val="22"/>
+          <w:u w:val="none"/>
+          <w:shd w:fill="auto" w:val="clear"/>
+          <w:vertAlign w:val="baseline"/>
+        </w:rPr>
+      </w:pPr>
+      <w:r>
+        <w:rPr>
+          <w:rtl w:val="0"/>
+        </w:rPr>
+        <w:t xml:space="preserve">Lưu câu hỏi và câu trả lời vào bộ nhớ để duy trì ngữ cảnh hội thoại</w:t>
+      </w:r>
+    </w:p>
+    <w:p>
+      <w:pPr>
+        <w:numPr>
+          <w:ilvl w:val="1"/>
+          <w:numId w:val="2"/>
+        </w:numPr>
+        <w:ind w:left="1440" w:hanging="360"/>
+        <w:rPr>
+          <w:rFonts w:ascii="Arial" w:cs="Arial" w:eastAsia="Arial" w:hAnsi="Arial"/>
+          <w:b w:val="0"/>
+          <w:i w:val="0"/>
+          <w:smallCaps w:val="0"/>
+          <w:strike w:val="0"/>
+          <w:color w:val="000000"/>
+          <w:sz w:val="22"/>
+          <w:szCs w:val="22"/>
+          <w:u w:val="none"/>
+          <w:shd w:fill="auto" w:val="clear"/>
+          <w:vertAlign w:val="baseline"/>
+        </w:rPr>
+      </w:pPr>
+      <w:r>
+        <w:rPr>
+          <w:rtl w:val="0"/>
+        </w:rPr>
+        <w:t xml:space="preserve">Lưu vào file CSV trong thư mục </w:t>
       </w:r>
       <w:r>
         <w:rPr>
@@ -1805,13 +2618,13 @@
           <w:color w:val="188038"/>
           <w:rtl w:val="0"/>
         </w:rPr>
-        <w:t xml:space="preserve">your_groq_api_key_here</w:t>
-      </w:r>
-      <w:r>
-        <w:rPr>
-          <w:rtl w:val="0"/>
-        </w:rPr>
-        <w:t xml:space="preserve"> bằng API key đã lấy từ Groq.</w:t>
+        <w:t xml:space="preserve">history/</w:t>
+      </w:r>
+      <w:r>
+        <w:rPr>
+          <w:rtl w:val="0"/>
+        </w:rPr>
+        <w:t xml:space="preserve"> để tham khảo sau này</w:t>
       </w:r>
     </w:p>
     <w:p>
@@ -1819,820 +2632,7 @@
         <w:pStyle w:val="Heading2"/>
         <w:rPr/>
       </w:pPr>
-      <w:bookmarkStart w:colFirst="0" w:colLast="0" w:name="_sh3wis7enj7i" w:id="11"/>
-      <w:bookmarkEnd w:id="11"/>
-      <w:r>
-        <w:rPr>
-          <w:rtl w:val="0"/>
-        </w:rPr>
-        <w:t xml:space="preserve">Sử dụng</w:t>
-      </w:r>
-    </w:p>
-    <w:p>
-      <w:pPr>
-        <w:pStyle w:val="Heading3"/>
-        <w:rPr/>
-      </w:pPr>
-      <w:bookmarkStart w:colFirst="0" w:colLast="0" w:name="_4nj5g68y20jb" w:id="12"/>
-      <w:bookmarkEnd w:id="12"/>
-      <w:r>
-        <w:rPr>
-          <w:rtl w:val="0"/>
-        </w:rPr>
-        <w:t xml:space="preserve">1. Khởi tạo vector database</w:t>
-      </w:r>
-    </w:p>
-    <w:p>
-      <w:pPr>
-        <w:rPr/>
-      </w:pPr>
-      <w:r>
-        <w:rPr>
-          <w:rtl w:val="0"/>
-        </w:rPr>
-        <w:t xml:space="preserve">Trước khi sử dụng chatbot, cần khởi tạo vector database từ dữ liệu trong thư mục </w:t>
-      </w:r>
-      <w:r>
-        <w:rPr>
-          <w:rFonts w:ascii="Roboto Mono" w:cs="Roboto Mono" w:eastAsia="Roboto Mono" w:hAnsi="Roboto Mono"/>
-          <w:color w:val="188038"/>
-          <w:rtl w:val="0"/>
-        </w:rPr>
-        <w:t xml:space="preserve">data/</w:t>
-      </w:r>
-      <w:r>
-        <w:rPr>
-          <w:rtl w:val="0"/>
-        </w:rPr>
-        <w:t xml:space="preserve">:</w:t>
-      </w:r>
-    </w:p>
-    <w:p>
-      <w:pPr>
-        <w:keepNext w:val="0"/>
-        <w:keepLines w:val="0"/>
-        <w:pageBreakBefore w:val="0"/>
-        <w:widowControl w:val="1"/>
-        <w:pBdr>
-          <w:top w:space="0" w:sz="0" w:val="nil"/>
-          <w:left w:space="0" w:sz="0" w:val="nil"/>
-          <w:bottom w:space="0" w:sz="0" w:val="nil"/>
-          <w:right w:space="0" w:sz="0" w:val="nil"/>
-          <w:between w:space="0" w:sz="0" w:val="nil"/>
-        </w:pBdr>
-        <w:shd w:fill="auto" w:val="clear"/>
-        <w:spacing w:after="0" w:before="0" w:line="276" w:lineRule="auto"/>
-        <w:ind w:left="0" w:right="0" w:firstLine="0"/>
-        <w:jc w:val="left"/>
-        <w:rPr/>
-      </w:pPr>
-      <w:r>
-        <w:rPr>
-          <w:rtl w:val="0"/>
-        </w:rPr>
-      </w:r>
-    </w:p>
-    <w:p>
-      <w:pPr>
-        <w:rPr/>
-      </w:pPr>
-      <w:r>
-        <w:rPr>
-          <w:rtl w:val="0"/>
-        </w:rPr>
-        <w:t xml:space="preserve">python main.py --setup-db</w:t>
-      </w:r>
-    </w:p>
-    <w:p>
-      <w:pPr>
-        <w:keepNext w:val="0"/>
-        <w:keepLines w:val="0"/>
-        <w:pageBreakBefore w:val="0"/>
-        <w:widowControl w:val="1"/>
-        <w:pBdr>
-          <w:top w:space="0" w:sz="0" w:val="nil"/>
-          <w:left w:space="0" w:sz="0" w:val="nil"/>
-          <w:bottom w:space="0" w:sz="0" w:val="nil"/>
-          <w:right w:space="0" w:sz="0" w:val="nil"/>
-          <w:between w:space="0" w:sz="0" w:val="nil"/>
-        </w:pBdr>
-        <w:shd w:fill="auto" w:val="clear"/>
-        <w:spacing w:after="0" w:before="0" w:line="276" w:lineRule="auto"/>
-        <w:ind w:left="0" w:right="0" w:firstLine="0"/>
-        <w:jc w:val="left"/>
-        <w:rPr/>
-      </w:pPr>
-      <w:r>
-        <w:rPr>
-          <w:rtl w:val="0"/>
-        </w:rPr>
-      </w:r>
-    </w:p>
-    <w:p>
-      <w:pPr>
-        <w:rPr/>
-      </w:pPr>
-      <w:r>
-        <w:rPr>
-          <w:rtl w:val="0"/>
-        </w:rPr>
-        <w:t xml:space="preserve">Quá trình này sẽ:</w:t>
-      </w:r>
-    </w:p>
-    <w:p>
-      <w:pPr>
-        <w:keepNext w:val="0"/>
-        <w:keepLines w:val="0"/>
-        <w:pageBreakBefore w:val="0"/>
-        <w:widowControl w:val="1"/>
-        <w:pBdr>
-          <w:top w:space="0" w:sz="0" w:val="nil"/>
-          <w:left w:space="0" w:sz="0" w:val="nil"/>
-          <w:bottom w:space="0" w:sz="0" w:val="nil"/>
-          <w:right w:space="0" w:sz="0" w:val="nil"/>
-          <w:between w:space="0" w:sz="0" w:val="nil"/>
-        </w:pBdr>
-        <w:shd w:fill="auto" w:val="clear"/>
-        <w:spacing w:after="0" w:before="0" w:line="276" w:lineRule="auto"/>
-        <w:ind w:left="0" w:right="0" w:firstLine="0"/>
-        <w:jc w:val="left"/>
-        <w:rPr/>
-      </w:pPr>
-      <w:r>
-        <w:rPr>
-          <w:rtl w:val="0"/>
-        </w:rPr>
-      </w:r>
-    </w:p>
-    <w:p>
-      <w:pPr>
-        <w:numPr>
-          <w:ilvl w:val="0"/>
-          <w:numId w:val="1"/>
-        </w:numPr>
-        <w:ind w:left="720" w:hanging="360"/>
-        <w:rPr>
-          <w:rFonts w:ascii="Arial" w:cs="Arial" w:eastAsia="Arial" w:hAnsi="Arial"/>
-          <w:b w:val="0"/>
-          <w:i w:val="0"/>
-          <w:smallCaps w:val="0"/>
-          <w:strike w:val="0"/>
-          <w:color w:val="000000"/>
-          <w:sz w:val="22"/>
-          <w:szCs w:val="22"/>
-          <w:u w:val="none"/>
-          <w:shd w:fill="auto" w:val="clear"/>
-          <w:vertAlign w:val="baseline"/>
-        </w:rPr>
-      </w:pPr>
-      <w:r>
-        <w:rPr>
-          <w:rtl w:val="0"/>
-        </w:rPr>
-        <w:t xml:space="preserve">Tải mô hình embedding Alibaba-NLP/gte-multilingual-base</w:t>
-      </w:r>
-    </w:p>
-    <w:p>
-      <w:pPr>
-        <w:numPr>
-          <w:ilvl w:val="0"/>
-          <w:numId w:val="1"/>
-        </w:numPr>
-        <w:ind w:left="720" w:hanging="360"/>
-        <w:rPr>
-          <w:rFonts w:ascii="Arial" w:cs="Arial" w:eastAsia="Arial" w:hAnsi="Arial"/>
-          <w:b w:val="0"/>
-          <w:i w:val="0"/>
-          <w:smallCaps w:val="0"/>
-          <w:strike w:val="0"/>
-          <w:color w:val="000000"/>
-          <w:sz w:val="22"/>
-          <w:szCs w:val="22"/>
-          <w:u w:val="none"/>
-          <w:shd w:fill="auto" w:val="clear"/>
-          <w:vertAlign w:val="baseline"/>
-        </w:rPr>
-      </w:pPr>
-      <w:r>
-        <w:rPr>
-          <w:rtl w:val="0"/>
-        </w:rPr>
-        <w:t xml:space="preserve">Xử lý dữ liệu từ file CSV</w:t>
-      </w:r>
-    </w:p>
-    <w:p>
-      <w:pPr>
-        <w:numPr>
-          <w:ilvl w:val="0"/>
-          <w:numId w:val="1"/>
-        </w:numPr>
-        <w:ind w:left="720" w:hanging="360"/>
-        <w:rPr>
-          <w:rFonts w:ascii="Arial" w:cs="Arial" w:eastAsia="Arial" w:hAnsi="Arial"/>
-          <w:b w:val="0"/>
-          <w:i w:val="0"/>
-          <w:smallCaps w:val="0"/>
-          <w:strike w:val="0"/>
-          <w:color w:val="000000"/>
-          <w:sz w:val="22"/>
-          <w:szCs w:val="22"/>
-          <w:u w:val="none"/>
-          <w:shd w:fill="auto" w:val="clear"/>
-          <w:vertAlign w:val="baseline"/>
-        </w:rPr>
-      </w:pPr>
-      <w:r>
-        <w:rPr>
-          <w:rtl w:val="0"/>
-        </w:rPr>
-        <w:t xml:space="preserve">Tạo vector embeddings cho dữ liệu</w:t>
-      </w:r>
-    </w:p>
-    <w:p>
-      <w:pPr>
-        <w:numPr>
-          <w:ilvl w:val="0"/>
-          <w:numId w:val="1"/>
-        </w:numPr>
-        <w:ind w:left="720" w:hanging="360"/>
-        <w:rPr>
-          <w:rFonts w:ascii="Arial" w:cs="Arial" w:eastAsia="Arial" w:hAnsi="Arial"/>
-          <w:b w:val="0"/>
-          <w:i w:val="0"/>
-          <w:smallCaps w:val="0"/>
-          <w:strike w:val="0"/>
-          <w:color w:val="000000"/>
-          <w:sz w:val="22"/>
-          <w:szCs w:val="22"/>
-          <w:u w:val="none"/>
-          <w:shd w:fill="auto" w:val="clear"/>
-          <w:vertAlign w:val="baseline"/>
-        </w:rPr>
-      </w:pPr>
-      <w:r>
-        <w:rPr>
-          <w:rtl w:val="0"/>
-        </w:rPr>
-        <w:t xml:space="preserve">Lưu vector database vào thư mục </w:t>
-      </w:r>
-      <w:r>
-        <w:rPr>
-          <w:rFonts w:ascii="Roboto Mono" w:cs="Roboto Mono" w:eastAsia="Roboto Mono" w:hAnsi="Roboto Mono"/>
-          <w:color w:val="188038"/>
-          <w:rtl w:val="0"/>
-        </w:rPr>
-        <w:t xml:space="preserve">vector_db/</w:t>
-      </w:r>
-      <w:r>
-        <w:rPr>
-          <w:rtl w:val="0"/>
-        </w:rPr>
-      </w:r>
-    </w:p>
-    <w:p>
-      <w:pPr>
-        <w:pStyle w:val="Heading3"/>
-        <w:rPr/>
-      </w:pPr>
-      <w:bookmarkStart w:colFirst="0" w:colLast="0" w:name="_8oznt3uda7ru" w:id="13"/>
-      <w:bookmarkEnd w:id="13"/>
-      <w:r>
-        <w:rPr>
-          <w:rtl w:val="0"/>
-        </w:rPr>
-        <w:t xml:space="preserve">2. Khởi động ứng dụng</w:t>
-      </w:r>
-    </w:p>
-    <w:p>
-      <w:pPr>
-        <w:rPr/>
-      </w:pPr>
-      <w:r>
-        <w:rPr>
-          <w:rtl w:val="0"/>
-        </w:rPr>
-        <w:t xml:space="preserve">python main.py --run-app</w:t>
-      </w:r>
-    </w:p>
-    <w:p>
-      <w:pPr>
-        <w:keepNext w:val="0"/>
-        <w:keepLines w:val="0"/>
-        <w:pageBreakBefore w:val="0"/>
-        <w:widowControl w:val="1"/>
-        <w:pBdr>
-          <w:top w:space="0" w:sz="0" w:val="nil"/>
-          <w:left w:space="0" w:sz="0" w:val="nil"/>
-          <w:bottom w:space="0" w:sz="0" w:val="nil"/>
-          <w:right w:space="0" w:sz="0" w:val="nil"/>
-          <w:between w:space="0" w:sz="0" w:val="nil"/>
-        </w:pBdr>
-        <w:shd w:fill="auto" w:val="clear"/>
-        <w:spacing w:after="0" w:before="0" w:line="276" w:lineRule="auto"/>
-        <w:ind w:left="0" w:right="0" w:firstLine="0"/>
-        <w:jc w:val="left"/>
-        <w:rPr/>
-      </w:pPr>
-      <w:r>
-        <w:rPr>
-          <w:rtl w:val="0"/>
-        </w:rPr>
-      </w:r>
-    </w:p>
-    <w:p>
-      <w:pPr>
-        <w:rPr/>
-      </w:pPr>
-      <w:r>
-        <w:rPr>
-          <w:rtl w:val="0"/>
-        </w:rPr>
-        <w:t xml:space="preserve">Sau khi chạy lệnh trên, ứng dụng Streamlit sẽ được khởi động và có thể truy cập qua trình duyệt web tại địa chỉ </w:t>
-      </w:r>
-      <w:r>
-        <w:rPr>
-          <w:rFonts w:ascii="Roboto Mono" w:cs="Roboto Mono" w:eastAsia="Roboto Mono" w:hAnsi="Roboto Mono"/>
-          <w:color w:val="188038"/>
-          <w:rtl w:val="0"/>
-        </w:rPr>
-        <w:t xml:space="preserve">http://localhost:8501</w:t>
-      </w:r>
-      <w:r>
-        <w:rPr>
-          <w:rtl w:val="0"/>
-        </w:rPr>
-        <w:t xml:space="preserve">.</w:t>
-      </w:r>
-    </w:p>
-    <w:p>
-      <w:pPr>
-        <w:pStyle w:val="Heading2"/>
-        <w:rPr/>
-      </w:pPr>
-      <w:bookmarkStart w:colFirst="0" w:colLast="0" w:name="_dv6zuwdy6svx" w:id="14"/>
-      <w:bookmarkEnd w:id="14"/>
-      <w:r>
-        <w:rPr>
-          <w:rtl w:val="0"/>
-        </w:rPr>
-        <w:t xml:space="preserve">Luồng hoạt động</w:t>
-      </w:r>
-    </w:p>
-    <w:p>
-      <w:pPr>
-        <w:rPr/>
-      </w:pPr>
-      <w:r>
-        <w:rPr>
-          <w:rtl w:val="0"/>
-        </w:rPr>
-        <w:t xml:space="preserve">Chatbot hoạt động theo mô hình RAG (Retrieval Augmented Generation) với các bước chính:</w:t>
-      </w:r>
-    </w:p>
-    <w:p>
-      <w:pPr>
-        <w:keepNext w:val="0"/>
-        <w:keepLines w:val="0"/>
-        <w:pageBreakBefore w:val="0"/>
-        <w:widowControl w:val="1"/>
-        <w:pBdr>
-          <w:top w:space="0" w:sz="0" w:val="nil"/>
-          <w:left w:space="0" w:sz="0" w:val="nil"/>
-          <w:bottom w:space="0" w:sz="0" w:val="nil"/>
-          <w:right w:space="0" w:sz="0" w:val="nil"/>
-          <w:between w:space="0" w:sz="0" w:val="nil"/>
-        </w:pBdr>
-        <w:shd w:fill="auto" w:val="clear"/>
-        <w:spacing w:after="0" w:before="0" w:line="276" w:lineRule="auto"/>
-        <w:ind w:left="0" w:right="0" w:firstLine="0"/>
-        <w:jc w:val="left"/>
-        <w:rPr/>
-      </w:pPr>
-      <w:r>
-        <w:rPr>
-          <w:rtl w:val="0"/>
-        </w:rPr>
-      </w:r>
-    </w:p>
-    <w:p>
-      <w:pPr>
-        <w:numPr>
-          <w:ilvl w:val="0"/>
-          <w:numId w:val="5"/>
-        </w:numPr>
-        <w:ind w:left="720" w:hanging="360"/>
-        <w:rPr>
-          <w:rFonts w:ascii="Arial" w:cs="Arial" w:eastAsia="Arial" w:hAnsi="Arial"/>
-          <w:b w:val="0"/>
-          <w:i w:val="0"/>
-          <w:smallCaps w:val="0"/>
-          <w:strike w:val="0"/>
-          <w:color w:val="000000"/>
-          <w:sz w:val="22"/>
-          <w:szCs w:val="22"/>
-          <w:u w:val="none"/>
-          <w:shd w:fill="auto" w:val="clear"/>
-          <w:vertAlign w:val="baseline"/>
-        </w:rPr>
-      </w:pPr>
-      <w:r>
-        <w:rPr>
-          <w:b w:val="1"/>
-          <w:rtl w:val="0"/>
-        </w:rPr>
-        <w:t xml:space="preserve">Tiếp nhận câu hỏi</w:t>
-      </w:r>
-      <w:r>
-        <w:rPr>
-          <w:rtl w:val="0"/>
-        </w:rPr>
-        <w:t xml:space="preserve">: Người dùng nhập câu hỏi qua giao diện Streamlit</w:t>
-      </w:r>
-    </w:p>
-    <w:p>
-      <w:pPr>
-        <w:numPr>
-          <w:ilvl w:val="0"/>
-          <w:numId w:val="5"/>
-        </w:numPr>
-        <w:ind w:left="720" w:hanging="360"/>
-        <w:rPr>
-          <w:rFonts w:ascii="Arial" w:cs="Arial" w:eastAsia="Arial" w:hAnsi="Arial"/>
-          <w:b w:val="0"/>
-          <w:i w:val="0"/>
-          <w:smallCaps w:val="0"/>
-          <w:strike w:val="0"/>
-          <w:color w:val="000000"/>
-          <w:sz w:val="22"/>
-          <w:szCs w:val="22"/>
-          <w:u w:val="none"/>
-          <w:shd w:fill="auto" w:val="clear"/>
-          <w:vertAlign w:val="baseline"/>
-        </w:rPr>
-      </w:pPr>
-      <w:r>
-        <w:rPr>
-          <w:b w:val="1"/>
-          <w:rtl w:val="0"/>
-        </w:rPr>
-        <w:t xml:space="preserve">Tìm kiếm thông tin liên quan</w:t>
-      </w:r>
-      <w:r>
-        <w:rPr>
-          <w:rtl w:val="0"/>
-        </w:rPr>
-        <w:t xml:space="preserve">:</w:t>
-      </w:r>
-    </w:p>
-    <w:p>
-      <w:pPr>
-        <w:numPr>
-          <w:ilvl w:val="1"/>
-          <w:numId w:val="5"/>
-        </w:numPr>
-        <w:ind w:left="1440" w:hanging="360"/>
-        <w:rPr>
-          <w:rFonts w:ascii="Arial" w:cs="Arial" w:eastAsia="Arial" w:hAnsi="Arial"/>
-          <w:b w:val="0"/>
-          <w:i w:val="0"/>
-          <w:smallCaps w:val="0"/>
-          <w:strike w:val="0"/>
-          <w:color w:val="000000"/>
-          <w:sz w:val="22"/>
-          <w:szCs w:val="22"/>
-          <w:u w:val="none"/>
-          <w:shd w:fill="auto" w:val="clear"/>
-          <w:vertAlign w:val="baseline"/>
-        </w:rPr>
-      </w:pPr>
-      <w:r>
-        <w:rPr>
-          <w:rtl w:val="0"/>
-        </w:rPr>
-        <w:t xml:space="preserve">Chuyển đổi câu hỏi thành vector embedding</w:t>
-      </w:r>
-    </w:p>
-    <w:p>
-      <w:pPr>
-        <w:numPr>
-          <w:ilvl w:val="1"/>
-          <w:numId w:val="5"/>
-        </w:numPr>
-        <w:ind w:left="1440" w:hanging="360"/>
-        <w:rPr>
-          <w:rFonts w:ascii="Arial" w:cs="Arial" w:eastAsia="Arial" w:hAnsi="Arial"/>
-          <w:b w:val="0"/>
-          <w:i w:val="0"/>
-          <w:smallCaps w:val="0"/>
-          <w:strike w:val="0"/>
-          <w:color w:val="000000"/>
-          <w:sz w:val="22"/>
-          <w:szCs w:val="22"/>
-          <w:u w:val="none"/>
-          <w:shd w:fill="auto" w:val="clear"/>
-          <w:vertAlign w:val="baseline"/>
-        </w:rPr>
-      </w:pPr>
-      <w:r>
-        <w:rPr>
-          <w:rtl w:val="0"/>
-        </w:rPr>
-        <w:t xml:space="preserve">Tìm kiếm các đoạn văn bản tương tự trong vector database (FAISS)</w:t>
-      </w:r>
-    </w:p>
-    <w:p>
-      <w:pPr>
-        <w:numPr>
-          <w:ilvl w:val="1"/>
-          <w:numId w:val="5"/>
-        </w:numPr>
-        <w:ind w:left="1440" w:hanging="360"/>
-        <w:rPr>
-          <w:rFonts w:ascii="Arial" w:cs="Arial" w:eastAsia="Arial" w:hAnsi="Arial"/>
-          <w:b w:val="0"/>
-          <w:i w:val="0"/>
-          <w:smallCaps w:val="0"/>
-          <w:strike w:val="0"/>
-          <w:color w:val="000000"/>
-          <w:sz w:val="22"/>
-          <w:szCs w:val="22"/>
-          <w:u w:val="none"/>
-          <w:shd w:fill="auto" w:val="clear"/>
-          <w:vertAlign w:val="baseline"/>
-        </w:rPr>
-      </w:pPr>
-      <w:r>
-        <w:rPr>
-          <w:rtl w:val="0"/>
-        </w:rPr>
-        <w:t xml:space="preserve">Trích xuất thông tin liên quan nhất</w:t>
-      </w:r>
-    </w:p>
-    <w:p>
-      <w:pPr>
-        <w:numPr>
-          <w:ilvl w:val="0"/>
-          <w:numId w:val="5"/>
-        </w:numPr>
-        <w:ind w:left="720" w:hanging="360"/>
-        <w:rPr>
-          <w:rFonts w:ascii="Arial" w:cs="Arial" w:eastAsia="Arial" w:hAnsi="Arial"/>
-          <w:b w:val="0"/>
-          <w:i w:val="0"/>
-          <w:smallCaps w:val="0"/>
-          <w:strike w:val="0"/>
-          <w:color w:val="000000"/>
-          <w:sz w:val="22"/>
-          <w:szCs w:val="22"/>
-          <w:u w:val="none"/>
-          <w:shd w:fill="auto" w:val="clear"/>
-          <w:vertAlign w:val="baseline"/>
-        </w:rPr>
-      </w:pPr>
-      <w:r>
-        <w:rPr>
-          <w:b w:val="1"/>
-          <w:rtl w:val="0"/>
-        </w:rPr>
-        <w:t xml:space="preserve">Tạo câu trả lời</w:t>
-      </w:r>
-      <w:r>
-        <w:rPr>
-          <w:rtl w:val="0"/>
-        </w:rPr>
-        <w:t xml:space="preserve">:</w:t>
-      </w:r>
-    </w:p>
-    <w:p>
-      <w:pPr>
-        <w:numPr>
-          <w:ilvl w:val="1"/>
-          <w:numId w:val="5"/>
-        </w:numPr>
-        <w:ind w:left="1440" w:hanging="360"/>
-        <w:rPr>
-          <w:rFonts w:ascii="Arial" w:cs="Arial" w:eastAsia="Arial" w:hAnsi="Arial"/>
-          <w:b w:val="0"/>
-          <w:i w:val="0"/>
-          <w:smallCaps w:val="0"/>
-          <w:strike w:val="0"/>
-          <w:color w:val="000000"/>
-          <w:sz w:val="22"/>
-          <w:szCs w:val="22"/>
-          <w:u w:val="none"/>
-          <w:shd w:fill="auto" w:val="clear"/>
-          <w:vertAlign w:val="baseline"/>
-        </w:rPr>
-      </w:pPr>
-      <w:r>
-        <w:rPr>
-          <w:rtl w:val="0"/>
-        </w:rPr>
-        <w:t xml:space="preserve">Kết hợp câu hỏi, thông tin tìm được và lịch sử hội thoại</w:t>
-      </w:r>
-    </w:p>
-    <w:p>
-      <w:pPr>
-        <w:numPr>
-          <w:ilvl w:val="1"/>
-          <w:numId w:val="5"/>
-        </w:numPr>
-        <w:ind w:left="1440" w:hanging="360"/>
-        <w:rPr>
-          <w:rFonts w:ascii="Arial" w:cs="Arial" w:eastAsia="Arial" w:hAnsi="Arial"/>
-          <w:b w:val="0"/>
-          <w:i w:val="0"/>
-          <w:smallCaps w:val="0"/>
-          <w:strike w:val="0"/>
-          <w:color w:val="000000"/>
-          <w:sz w:val="22"/>
-          <w:szCs w:val="22"/>
-          <w:u w:val="none"/>
-          <w:shd w:fill="auto" w:val="clear"/>
-          <w:vertAlign w:val="baseline"/>
-        </w:rPr>
-      </w:pPr>
-      <w:r>
-        <w:rPr>
-          <w:rtl w:val="0"/>
-        </w:rPr>
-        <w:t xml:space="preserve">Gửi đến LLM (llama-3.3-70b-versatile) qua Groq API</w:t>
-      </w:r>
-    </w:p>
-    <w:p>
-      <w:pPr>
-        <w:numPr>
-          <w:ilvl w:val="1"/>
-          <w:numId w:val="5"/>
-        </w:numPr>
-        <w:ind w:left="1440" w:hanging="360"/>
-        <w:rPr>
-          <w:rFonts w:ascii="Arial" w:cs="Arial" w:eastAsia="Arial" w:hAnsi="Arial"/>
-          <w:b w:val="0"/>
-          <w:i w:val="0"/>
-          <w:smallCaps w:val="0"/>
-          <w:strike w:val="0"/>
-          <w:color w:val="000000"/>
-          <w:sz w:val="22"/>
-          <w:szCs w:val="22"/>
-          <w:u w:val="none"/>
-          <w:shd w:fill="auto" w:val="clear"/>
-          <w:vertAlign w:val="baseline"/>
-        </w:rPr>
-      </w:pPr>
-      <w:r>
-        <w:rPr>
-          <w:rtl w:val="0"/>
-        </w:rPr>
-        <w:t xml:space="preserve">Nhận câu trả lời từ LLM</w:t>
-      </w:r>
-    </w:p>
-    <w:p>
-      <w:pPr>
-        <w:numPr>
-          <w:ilvl w:val="0"/>
-          <w:numId w:val="5"/>
-        </w:numPr>
-        <w:ind w:left="720" w:hanging="360"/>
-        <w:rPr>
-          <w:rFonts w:ascii="Arial" w:cs="Arial" w:eastAsia="Arial" w:hAnsi="Arial"/>
-          <w:b w:val="0"/>
-          <w:i w:val="0"/>
-          <w:smallCaps w:val="0"/>
-          <w:strike w:val="0"/>
-          <w:color w:val="000000"/>
-          <w:sz w:val="22"/>
-          <w:szCs w:val="22"/>
-          <w:u w:val="none"/>
-          <w:shd w:fill="auto" w:val="clear"/>
-          <w:vertAlign w:val="baseline"/>
-        </w:rPr>
-      </w:pPr>
-      <w:r>
-        <w:rPr>
-          <w:b w:val="1"/>
-          <w:rtl w:val="0"/>
-        </w:rPr>
-        <w:t xml:space="preserve">Hiển thị kết quả</w:t>
-      </w:r>
-      <w:r>
-        <w:rPr>
-          <w:rtl w:val="0"/>
-        </w:rPr>
-        <w:t xml:space="preserve">: Hiển thị câu trả lời dưới dạng stream (từng phần) lên giao diện</w:t>
-      </w:r>
-    </w:p>
-    <w:p>
-      <w:pPr>
-        <w:numPr>
-          <w:ilvl w:val="0"/>
-          <w:numId w:val="5"/>
-        </w:numPr>
-        <w:ind w:left="720" w:hanging="360"/>
-        <w:rPr>
-          <w:rFonts w:ascii="Arial" w:cs="Arial" w:eastAsia="Arial" w:hAnsi="Arial"/>
-          <w:b w:val="0"/>
-          <w:i w:val="0"/>
-          <w:smallCaps w:val="0"/>
-          <w:strike w:val="0"/>
-          <w:color w:val="000000"/>
-          <w:sz w:val="22"/>
-          <w:szCs w:val="22"/>
-          <w:u w:val="none"/>
-          <w:shd w:fill="auto" w:val="clear"/>
-          <w:vertAlign w:val="baseline"/>
-        </w:rPr>
-      </w:pPr>
-      <w:r>
-        <w:rPr>
-          <w:b w:val="1"/>
-          <w:rtl w:val="0"/>
-        </w:rPr>
-        <w:t xml:space="preserve">Lưu trữ hội thoại</w:t>
-      </w:r>
-      <w:r>
-        <w:rPr>
-          <w:rtl w:val="0"/>
-        </w:rPr>
-        <w:t xml:space="preserve">:</w:t>
-      </w:r>
-    </w:p>
-    <w:p>
-      <w:pPr>
-        <w:numPr>
-          <w:ilvl w:val="1"/>
-          <w:numId w:val="5"/>
-        </w:numPr>
-        <w:ind w:left="1440" w:hanging="360"/>
-        <w:rPr>
-          <w:rFonts w:ascii="Arial" w:cs="Arial" w:eastAsia="Arial" w:hAnsi="Arial"/>
-          <w:b w:val="0"/>
-          <w:i w:val="0"/>
-          <w:smallCaps w:val="0"/>
-          <w:strike w:val="0"/>
-          <w:color w:val="000000"/>
-          <w:sz w:val="22"/>
-          <w:szCs w:val="22"/>
-          <w:u w:val="none"/>
-          <w:shd w:fill="auto" w:val="clear"/>
-          <w:vertAlign w:val="baseline"/>
-        </w:rPr>
-      </w:pPr>
-      <w:r>
-        <w:rPr>
-          <w:rtl w:val="0"/>
-        </w:rPr>
-        <w:t xml:space="preserve">Lưu câu hỏi và câu trả lời vào bộ nhớ để duy trì ngữ cảnh hội thoại</w:t>
-      </w:r>
-    </w:p>
-    <w:p>
-      <w:pPr>
-        <w:numPr>
-          <w:ilvl w:val="1"/>
-          <w:numId w:val="5"/>
-        </w:numPr>
-        <w:ind w:left="1440" w:hanging="360"/>
-        <w:rPr>
-          <w:rFonts w:ascii="Arial" w:cs="Arial" w:eastAsia="Arial" w:hAnsi="Arial"/>
-          <w:b w:val="0"/>
-          <w:i w:val="0"/>
-          <w:smallCaps w:val="0"/>
-          <w:strike w:val="0"/>
-          <w:color w:val="000000"/>
-          <w:sz w:val="22"/>
-          <w:szCs w:val="22"/>
-          <w:u w:val="none"/>
-          <w:shd w:fill="auto" w:val="clear"/>
-          <w:vertAlign w:val="baseline"/>
-        </w:rPr>
-      </w:pPr>
-      <w:r>
-        <w:rPr>
-          <w:rtl w:val="0"/>
-        </w:rPr>
-        <w:t xml:space="preserve">Lưu vào file CSV trong thư mục </w:t>
-      </w:r>
-      <w:r>
-        <w:rPr>
-          <w:rFonts w:ascii="Roboto Mono" w:cs="Roboto Mono" w:eastAsia="Roboto Mono" w:hAnsi="Roboto Mono"/>
-          <w:color w:val="188038"/>
-          <w:rtl w:val="0"/>
-        </w:rPr>
-        <w:t xml:space="preserve">history/</w:t>
-      </w:r>
-      <w:r>
-        <w:rPr>
-          <w:rtl w:val="0"/>
-        </w:rPr>
-        <w:t xml:space="preserve"> để tham khảo sau này</w:t>
-      </w:r>
-    </w:p>
-    <w:p>
-      <w:pPr>
-        <w:pStyle w:val="Heading2"/>
-        <w:rPr/>
-      </w:pPr>
-      <w:bookmarkStart w:colFirst="0" w:colLast="0" w:name="_kl4sp9ht5fqj" w:id="15"/>
+      <w:bookmarkStart w:colFirst="0" w:colLast="0" w:name="_j14t07vv35h8" w:id="15"/>
       <w:bookmarkEnd w:id="15"/>
       <w:r>
         <w:rPr>
@@ -3525,7 +3525,7 @@
         <w:pStyle w:val="Heading2"/>
         <w:rPr/>
       </w:pPr>
-      <w:bookmarkStart w:colFirst="0" w:colLast="0" w:name="_one6jk6e2os4" w:id="16"/>
+      <w:bookmarkStart w:colFirst="0" w:colLast="0" w:name="_urdm6b2fzq6n" w:id="16"/>
       <w:bookmarkEnd w:id="16"/>
       <w:r>
         <w:rPr>
@@ -3679,7 +3679,7 @@
         <w:pStyle w:val="Heading2"/>
         <w:rPr/>
       </w:pPr>
-      <w:bookmarkStart w:colFirst="0" w:colLast="0" w:name="_jc0ior35267a" w:id="17"/>
+      <w:bookmarkStart w:colFirst="0" w:colLast="0" w:name="_z00kvyiin49g" w:id="17"/>
       <w:bookmarkEnd w:id="17"/>
       <w:r>
         <w:rPr>
@@ -3852,8 +3852,8 @@
   <w:abstractNum w:abstractNumId="1">
     <w:lvl w:ilvl="0">
       <w:start w:val="1"/>
-      <w:numFmt w:val="bullet"/>
-      <w:lvlText w:val="-"/>
+      <w:numFmt w:val="decimal"/>
+      <w:lvlText w:val="%1."/>
       <w:lvlJc w:val="left"/>
       <w:pPr>
         <w:ind w:left="720" w:hanging="360"/>
@@ -3972,8 +3972,8 @@
   <w:abstractNum w:abstractNumId="2">
     <w:lvl w:ilvl="0">
       <w:start w:val="1"/>
-      <w:numFmt w:val="bullet"/>
-      <w:lvlText w:val="-"/>
+      <w:numFmt w:val="decimal"/>
+      <w:lvlText w:val="%1."/>
       <w:lvlJc w:val="left"/>
       <w:pPr>
         <w:ind w:left="720" w:hanging="360"/>
@@ -4001,7 +4001,17 @@
         <w:ind w:left="1440" w:hanging="360"/>
       </w:pPr>
       <w:rPr>
+        <w:rFonts w:ascii="Arial" w:cs="Arial" w:eastAsia="Arial" w:hAnsi="Arial"/>
+        <w:b w:val="0"/>
+        <w:i w:val="0"/>
+        <w:smallCaps w:val="0"/>
+        <w:strike w:val="0"/>
+        <w:color w:val="000000"/>
+        <w:sz w:val="22"/>
+        <w:szCs w:val="22"/>
         <w:u w:val="none"/>
+        <w:shd w:fill="auto" w:val="clear"/>
+        <w:vertAlign w:val="baseline"/>
       </w:rPr>
     </w:lvl>
     <w:lvl w:ilvl="2">
@@ -4092,8 +4102,8 @@
   <w:abstractNum w:abstractNumId="3">
     <w:lvl w:ilvl="0">
       <w:start w:val="1"/>
-      <w:numFmt w:val="decimal"/>
-      <w:lvlText w:val="%1."/>
+      <w:numFmt w:val="bullet"/>
+      <w:lvlText w:val="-"/>
       <w:lvlJc w:val="left"/>
       <w:pPr>
         <w:ind w:left="720" w:hanging="360"/>
@@ -4342,8 +4352,8 @@
   <w:abstractNum w:abstractNumId="5">
     <w:lvl w:ilvl="0">
       <w:start w:val="1"/>
-      <w:numFmt w:val="decimal"/>
-      <w:lvlText w:val="%1."/>
+      <w:numFmt w:val="bullet"/>
+      <w:lvlText w:val="-"/>
       <w:lvlJc w:val="left"/>
       <w:pPr>
         <w:ind w:left="720" w:hanging="360"/>
@@ -4371,17 +4381,7 @@
         <w:ind w:left="1440" w:hanging="360"/>
       </w:pPr>
       <w:rPr>
-        <w:rFonts w:ascii="Arial" w:cs="Arial" w:eastAsia="Arial" w:hAnsi="Arial"/>
-        <w:b w:val="0"/>
-        <w:i w:val="0"/>
-        <w:smallCaps w:val="0"/>
-        <w:strike w:val="0"/>
-        <w:color w:val="000000"/>
-        <w:sz w:val="22"/>
-        <w:szCs w:val="22"/>
         <w:u w:val="none"/>
-        <w:shd w:fill="auto" w:val="clear"/>
-        <w:vertAlign w:val="baseline"/>
       </w:rPr>
     </w:lvl>
     <w:lvl w:ilvl="2">

</xml_diff>